<commit_message>
bugfix total, wrong formatting in template-in; remember to clear personal details after each doc or xls change
</commit_message>
<xml_diff>
--- a/src/test/resources/timesheet-out.docx
+++ b/src/test/resources/timesheet-out.docx
@@ -8491,7 +8491,6 @@
                 <w:szCs w:val="16"/>
               </w:rPr>
             </w:pPr>
-            <w:proofErr w:type="gramStart"/>
             <w:r>
               <w:rPr>
                 <w:b/>
@@ -8501,7 +8500,6 @@
               </w:rPr>
               <w:t>TOTAL :</w:t>
             </w:r>
-            <w:proofErr w:type="gramEnd"/>
           </w:p>
         </w:tc>
         <w:tc>
@@ -8515,58 +8513,6 @@
             <w:shd w:val="clear" w:color="auto" w:fill="FFFFFF"/>
             <w:vAlign w:val="center"/>
           </w:tcPr>
-          <w:tbl>
-            <w:tblPr>
-              <w:tblW w:w="1120" w:type="dxa"/>
-              <w:tblLayout w:type="fixed"/>
-              <w:tblLook w:val="04A0" w:firstRow="1" w:lastRow="0" w:firstColumn="1" w:lastColumn="0" w:noHBand="0" w:noVBand="1"/>
-            </w:tblPr>
-            <w:tblGrid>
-              <w:gridCol w:w="1120"/>
-            </w:tblGrid>
-            <w:tr>
-              <w:trPr>
-                <w:trHeight w:val="300"/>
-              </w:trPr>
-              <w:tc>
-                <w:tcPr>
-                  <w:tcW w:w="1120" w:type="dxa"/>
-                  <w:tcBorders>
-                    <w:top w:val="nil"/>
-                    <w:left w:val="nil"/>
-                    <w:bottom w:val="single" w:sz="8" w:space="0" w:color="auto"/>
-                    <w:right w:val="single" w:sz="8" w:space="0" w:color="auto"/>
-                  </w:tcBorders>
-                  <w:hideMark/>
-                </w:tcPr>
-                <w:p>
-                  <w:pPr>
-                    <w:widowControl/>
-                    <w:jc w:val="right"/>
-                    <w:rPr>
-                      <w:rFonts w:ascii="Times New Roman" w:eastAsia="Times New Roman" w:hAnsi="Times New Roman" w:cs="Times New Roman"/>
-                      <w:b/>
-                      <w:bCs/>
-                      <w:sz w:val="22"/>
-                      <w:szCs w:val="22"/>
-                      <w:lang w:bidi="ar-SA"/>
-                    </w:rPr>
-                  </w:pPr>
-                  <w:r>
-                    <w:rPr>
-                      <w:rFonts w:ascii="Times New Roman" w:eastAsia="Times New Roman" w:hAnsi="Times New Roman" w:cs="Times New Roman"/>
-                      <w:b/>
-                      <w:bCs/>
-                      <w:sz w:val="22"/>
-                      <w:szCs w:val="22"/>
-                      <w:lang w:bidi="ar-SA"/>
-                    </w:rPr>
-                    <w:t>0,0</w:t>
-                  </w:r>
-                </w:p>
-              </w:tc>
-            </w:tr>
-          </w:tbl>
           <w:p>
             <w:pPr>
               <w:pStyle w:val="Other0"/>
@@ -8578,6 +8524,15 @@
                 <w:szCs w:val="16"/>
               </w:rPr>
             </w:pPr>
+            <w:r>
+              <w:rPr>
+                <w:b/>
+                <w:bCs/>
+                <w:sz w:val="16"/>
+                <w:szCs w:val="16"/>
+              </w:rPr>
+              <w:t>0,0</w:t>
+            </w:r>
           </w:p>
         </w:tc>
         <w:tc>
@@ -8590,6 +8545,7 @@
               <w:right w:val="single" w:sz="4" w:space="0" w:color="auto"/>
             </w:tcBorders>
             <w:shd w:val="clear" w:color="auto" w:fill="FFFFFF"/>
+            <w:vAlign w:val="center"/>
           </w:tcPr>
           <w:p>
             <w:pPr>
@@ -8658,6 +8614,7 @@
               <w:right w:val="single" w:sz="4" w:space="0" w:color="auto"/>
             </w:tcBorders>
             <w:shd w:val="clear" w:color="auto" w:fill="FFFFFF"/>
+            <w:vAlign w:val="center"/>
           </w:tcPr>
           <w:p>
             <w:pPr>
@@ -8693,6 +8650,7 @@
               <w:right w:val="single" w:sz="4" w:space="0" w:color="auto"/>
             </w:tcBorders>
             <w:shd w:val="clear" w:color="auto" w:fill="FFFFFF"/>
+            <w:vAlign w:val="center"/>
           </w:tcPr>
           <w:p>
             <w:pPr>
@@ -12689,12 +12647,22 @@
 </file>
 
 <file path=customXml/item1.xml><?xml version="1.0" encoding="utf-8"?>
-<?mso-contentType ?>
-<FormTemplates xmlns="http://schemas.microsoft.com/sharepoint/v3/contenttype/forms">
-  <Display>DocumentLibraryForm</Display>
-  <Edit>DocumentLibraryForm</Edit>
-  <New>DocumentLibraryForm</New>
-</FormTemplates>
+<p:properties xmlns:p="http://schemas.microsoft.com/office/2006/metadata/properties" xmlns:xsi="http://www.w3.org/2001/XMLSchema-instance" xmlns:pc="http://schemas.microsoft.com/office/infopath/2007/PartnerControls">
+  <documentManagement>
+    <TaxCatchAll xmlns="ffcdf2b0-1459-4444-989c-847f95dff766" xsi:nil="true"/>
+    <lcf76f155ced4ddcb4097134ff3c332f xmlns="e38bb144-3974-45f8-bb47-26071287cfd2">
+      <Terms xmlns="http://schemas.microsoft.com/office/infopath/2007/PartnerControls"/>
+    </lcf76f155ced4ddcb4097134ff3c332f>
+    <_Flow_SignoffStatus xmlns="e38bb144-3974-45f8-bb47-26071287cfd2" xsi:nil="true"/>
+    <pngk xmlns="e38bb144-3974-45f8-bb47-26071287cfd2">
+      <UserInfo>
+        <DisplayName/>
+        <AccountId xsi:nil="true"/>
+        <AccountType/>
+      </UserInfo>
+    </pngk>
+  </documentManagement>
+</p:properties>
 </file>
 
 <file path=customXml/item2.xml><?xml version="1.0" encoding="utf-8"?>
@@ -12959,22 +12927,12 @@
 </file>
 
 <file path=customXml/item3.xml><?xml version="1.0" encoding="utf-8"?>
-<p:properties xmlns:p="http://schemas.microsoft.com/office/2006/metadata/properties" xmlns:xsi="http://www.w3.org/2001/XMLSchema-instance" xmlns:pc="http://schemas.microsoft.com/office/infopath/2007/PartnerControls">
-  <documentManagement>
-    <TaxCatchAll xmlns="ffcdf2b0-1459-4444-989c-847f95dff766" xsi:nil="true"/>
-    <lcf76f155ced4ddcb4097134ff3c332f xmlns="e38bb144-3974-45f8-bb47-26071287cfd2">
-      <Terms xmlns="http://schemas.microsoft.com/office/infopath/2007/PartnerControls"/>
-    </lcf76f155ced4ddcb4097134ff3c332f>
-    <_Flow_SignoffStatus xmlns="e38bb144-3974-45f8-bb47-26071287cfd2" xsi:nil="true"/>
-    <pngk xmlns="e38bb144-3974-45f8-bb47-26071287cfd2">
-      <UserInfo>
-        <DisplayName/>
-        <AccountId xsi:nil="true"/>
-        <AccountType/>
-      </UserInfo>
-    </pngk>
-  </documentManagement>
-</p:properties>
+<?mso-contentType ?>
+<FormTemplates xmlns="http://schemas.microsoft.com/sharepoint/v3/contenttype/forms">
+  <Display>DocumentLibraryForm</Display>
+  <Edit>DocumentLibraryForm</Edit>
+  <New>DocumentLibraryForm</New>
+</FormTemplates>
 </file>
 
 <file path=customXml/item4.xml><?xml version="1.0" encoding="utf-8"?>
@@ -12982,9 +12940,12 @@
 </file>
 
 <file path=customXml/itemProps1.xml><?xml version="1.0" encoding="utf-8"?>
-<ds:datastoreItem xmlns:ds="http://schemas.openxmlformats.org/officeDocument/2006/customXml" ds:itemID="{E075D80D-26C7-46E1-AB92-283474A4CB52}">
+<ds:datastoreItem xmlns:ds="http://schemas.openxmlformats.org/officeDocument/2006/customXml" ds:itemID="{B605063A-9D49-4D4E-A302-CF0AC3D04ED4}">
   <ds:schemaRefs>
-    <ds:schemaRef ds:uri="http://schemas.microsoft.com/sharepoint/v3/contenttype/forms"/>
+    <ds:schemaRef ds:uri="http://schemas.microsoft.com/office/2006/metadata/properties"/>
+    <ds:schemaRef ds:uri="http://schemas.microsoft.com/office/infopath/2007/PartnerControls"/>
+    <ds:schemaRef ds:uri="ffcdf2b0-1459-4444-989c-847f95dff766"/>
+    <ds:schemaRef ds:uri="e38bb144-3974-45f8-bb47-26071287cfd2"/>
   </ds:schemaRefs>
 </ds:datastoreItem>
 </file>
@@ -13009,12 +12970,9 @@
 </file>
 
 <file path=customXml/itemProps3.xml><?xml version="1.0" encoding="utf-8"?>
-<ds:datastoreItem xmlns:ds="http://schemas.openxmlformats.org/officeDocument/2006/customXml" ds:itemID="{B605063A-9D49-4D4E-A302-CF0AC3D04ED4}">
+<ds:datastoreItem xmlns:ds="http://schemas.openxmlformats.org/officeDocument/2006/customXml" ds:itemID="{E075D80D-26C7-46E1-AB92-283474A4CB52}">
   <ds:schemaRefs>
-    <ds:schemaRef ds:uri="http://schemas.microsoft.com/office/2006/metadata/properties"/>
-    <ds:schemaRef ds:uri="http://schemas.microsoft.com/office/infopath/2007/PartnerControls"/>
-    <ds:schemaRef ds:uri="ffcdf2b0-1459-4444-989c-847f95dff766"/>
-    <ds:schemaRef ds:uri="e38bb144-3974-45f8-bb47-26071287cfd2"/>
+    <ds:schemaRef ds:uri="http://schemas.microsoft.com/sharepoint/v3/contenttype/forms"/>
   </ds:schemaRefs>
 </ds:datastoreItem>
 </file>

</xml_diff>